<commit_message>
Opdrachtlink uitgelijnt naar rechts. Eindopdracht aanpassing
</commit_message>
<xml_diff>
--- a/Eindopdracht.docx
+++ b/Eindopdracht.docx
@@ -1131,7 +1131,19 @@
         <w:rPr>
           <w:lang w:val="nl-NL"/>
         </w:rPr>
-        <w:t>Je krijgt een startpunt, waarop functionaliteit</w:t>
+        <w:t xml:space="preserve">Je krijgt een startpunt, waarop </w:t>
+      </w:r>
+      <w:r>
+        <w:rPr>
+          <w:lang w:val="nl-NL"/>
+        </w:rPr>
+        <w:t xml:space="preserve">je </w:t>
+      </w:r>
+      <w:r>
+        <w:rPr>
+          <w:lang w:val="nl-NL"/>
+        </w:rPr>
+        <w:t>functionaliteit</w:t>
       </w:r>
       <w:r>
         <w:rPr>
@@ -1229,7 +1241,6 @@
           <w:lang w:val="nl-NL"/>
         </w:rPr>
       </w:pPr>
-      <w:proofErr w:type="gramStart"/>
       <w:r>
         <w:rPr>
           <w:lang w:val="nl-NL"/>
@@ -1240,14 +1251,7 @@
         <w:rPr>
           <w:lang w:val="nl-NL"/>
         </w:rPr>
-        <w:t>(</w:t>
-      </w:r>
-      <w:proofErr w:type="gramEnd"/>
-      <w:r>
-        <w:rPr>
-          <w:lang w:val="nl-NL"/>
-        </w:rPr>
-        <w:t>3)</w:t>
+        <w:t>(3)</w:t>
       </w:r>
       <w:r>
         <w:rPr>
@@ -1421,13 +1425,8 @@
         <w:pStyle w:val="CMD"/>
       </w:pPr>
       <w:r>
-        <w:t xml:space="preserve">python -m </w:t>
-      </w:r>
-      <w:proofErr w:type="gramStart"/>
-      <w:r>
-        <w:t>venv .venv</w:t>
-      </w:r>
-      <w:proofErr w:type="gramEnd"/>
+        <w:t>python -m venv .venv</w:t>
+      </w:r>
       <w:r>
         <w:br/>
         <w:t>pip install -r requirements.</w:t>
@@ -1529,8 +1528,17 @@
             <w:rStyle w:val="Hyperlink"/>
             <w:lang w:val="nl-NL"/>
           </w:rPr>
-          <w:t>Template Inheritance</w:t>
+          <w:t xml:space="preserve">Template </w:t>
         </w:r>
+        <w:proofErr w:type="spellStart"/>
+        <w:r>
+          <w:rPr>
+            <w:rStyle w:val="Hyperlink"/>
+            <w:lang w:val="nl-NL"/>
+          </w:rPr>
+          <w:t>Inheritance</w:t>
+        </w:r>
+        <w:proofErr w:type="spellEnd"/>
       </w:hyperlink>
       <w:r>
         <w:rPr>
@@ -1756,16 +1764,8 @@
         <w:rPr>
           <w:lang w:val="nl-NL"/>
         </w:rPr>
-        <w:t xml:space="preserve">Login functionaliteit (10 </w:t>
-      </w:r>
-      <w:proofErr w:type="gramStart"/>
-      <w:r>
-        <w:rPr>
-          <w:lang w:val="nl-NL"/>
-        </w:rPr>
-        <w:t>punten)*</w:t>
-      </w:r>
-      <w:proofErr w:type="gramEnd"/>
+        <w:t>Login functionaliteit (10 punten)*</w:t>
+      </w:r>
       <w:r>
         <w:rPr>
           <w:lang w:val="nl-NL"/>
@@ -1828,7 +1828,15 @@
       </w:r>
       <w:proofErr w:type="spellEnd"/>
       <w:r>
-        <w:t xml:space="preserve"> van een </w:t>
+        <w:t xml:space="preserve"> van </w:t>
+      </w:r>
+      <w:proofErr w:type="spellStart"/>
+      <w:r>
+        <w:t>een</w:t>
+      </w:r>
+      <w:proofErr w:type="spellEnd"/>
+      <w:r>
+        <w:t xml:space="preserve"> </w:t>
       </w:r>
       <w:proofErr w:type="spellStart"/>
       <w:r>
@@ -1892,16 +1900,8 @@
         <w:rPr>
           <w:lang w:val="nl-NL"/>
         </w:rPr>
-        <w:t xml:space="preserve">Logging (10 </w:t>
-      </w:r>
-      <w:proofErr w:type="gramStart"/>
-      <w:r>
-        <w:rPr>
-          <w:lang w:val="nl-NL"/>
-        </w:rPr>
-        <w:t>punten)*</w:t>
-      </w:r>
-      <w:proofErr w:type="gramEnd"/>
+        <w:t>Logging (10 punten)*</w:t>
+      </w:r>
     </w:p>
     <w:p>
       <w:pPr>
@@ -1995,17 +1995,8 @@
           <w:lang w:val="nl-NL"/>
         </w:rPr>
         <w:lastRenderedPageBreak/>
-        <w:t xml:space="preserve">API (10 </w:t>
-      </w:r>
-      <w:proofErr w:type="gramStart"/>
-      <w:r>
-        <w:rPr>
-          <w:rStyle w:val="Heading3Char"/>
-          <w:lang w:val="nl-NL"/>
-        </w:rPr>
-        <w:t>punten)*</w:t>
-      </w:r>
-      <w:proofErr w:type="gramEnd"/>
+        <w:t>API (10 punten)*</w:t>
+      </w:r>
     </w:p>
     <w:p>
       <w:r>
@@ -2082,21 +2073,7 @@
         <w:rPr>
           <w:lang w:val="nl-NL"/>
         </w:rPr>
-        <w:t xml:space="preserve">Swagger-documentatie via een </w:t>
-      </w:r>
-      <w:proofErr w:type="gramStart"/>
-      <w:r>
-        <w:rPr>
-          <w:lang w:val="nl-NL"/>
-        </w:rPr>
-        <w:t>swagger.yaml</w:t>
-      </w:r>
-      <w:proofErr w:type="gramEnd"/>
-      <w:r>
-        <w:rPr>
-          <w:lang w:val="nl-NL"/>
-        </w:rPr>
-        <w:t xml:space="preserve"> bestand</w:t>
+        <w:t>Swagger-documentatie via een swagger.yaml bestand</w:t>
       </w:r>
     </w:p>
     <w:p>
@@ -2118,17 +2095,8 @@
           <w:rStyle w:val="Heading3Char"/>
           <w:lang w:val="nl-NL"/>
         </w:rPr>
-        <w:t xml:space="preserve">CRUD (10 </w:t>
-      </w:r>
-      <w:proofErr w:type="gramStart"/>
-      <w:r>
-        <w:rPr>
-          <w:rStyle w:val="Heading3Char"/>
-          <w:lang w:val="nl-NL"/>
-        </w:rPr>
-        <w:t>punten)*</w:t>
-      </w:r>
-      <w:proofErr w:type="gramEnd"/>
+        <w:t>CRUD (10 punten)*</w:t>
+      </w:r>
     </w:p>
     <w:p>
       <w:pPr>
@@ -2835,14 +2803,12 @@
           <w:lang w:val="nl-NL"/>
         </w:rPr>
       </w:pPr>
-      <w:proofErr w:type="gramStart"/>
       <w:r>
         <w:rPr>
           <w:lang w:val="nl-NL"/>
         </w:rPr>
         <w:t>hj.prins@alfa-college.nl</w:t>
       </w:r>
-      <w:proofErr w:type="gramEnd"/>
     </w:p>
     <w:p>
       <w:pPr>
@@ -2855,14 +2821,12 @@
           <w:lang w:val="nl-NL"/>
         </w:rPr>
       </w:pPr>
-      <w:proofErr w:type="gramStart"/>
       <w:r>
         <w:rPr>
           <w:lang w:val="nl-NL"/>
         </w:rPr>
         <w:t>wg.weges@alfa-college.nl</w:t>
       </w:r>
-      <w:proofErr w:type="gramEnd"/>
     </w:p>
     <w:p>
       <w:pPr>
@@ -2879,21 +2843,7 @@
         <w:rPr>
           <w:lang w:val="nl-NL"/>
         </w:rPr>
-        <w:t>“</w:t>
-      </w:r>
-      <w:proofErr w:type="gramStart"/>
-      <w:r>
-        <w:rPr>
-          <w:lang w:val="nl-NL"/>
-        </w:rPr>
-        <w:t>push</w:t>
-      </w:r>
-      <w:proofErr w:type="gramEnd"/>
-      <w:r>
-        <w:rPr>
-          <w:lang w:val="nl-NL"/>
-        </w:rPr>
-        <w:t xml:space="preserve">” je gemaakte werk naar de </w:t>
+        <w:t xml:space="preserve">“push” je gemaakte werk naar de </w:t>
       </w:r>
       <w:proofErr w:type="spellStart"/>
       <w:r>
@@ -6075,6 +6025,7 @@
   <w:style w:type="character" w:default="1" w:styleId="DefaultParagraphFont">
     <w:name w:val="Default Paragraph Font"/>
     <w:uiPriority w:val="1"/>
+    <w:semiHidden/>
     <w:unhideWhenUsed/>
   </w:style>
   <w:style w:type="table" w:default="1" w:styleId="TableNormal">
@@ -7136,15 +7087,6 @@
 </file>
 
 <file path=customXml/item1.xml><?xml version="1.0" encoding="utf-8"?>
-<?mso-contentType ?>
-<FormTemplates xmlns="http://schemas.microsoft.com/sharepoint/v3/contenttype/forms">
-  <Display>DocumentLibraryForm</Display>
-  <Edit>DocumentLibraryForm</Edit>
-  <New>DocumentLibraryForm</New>
-</FormTemplates>
-</file>
-
-<file path=customXml/item2.xml><?xml version="1.0" encoding="utf-8"?>
 <p:properties xmlns:p="http://schemas.microsoft.com/office/2006/metadata/properties" xmlns:xsi="http://www.w3.org/2001/XMLSchema-instance" xmlns:pc="http://schemas.microsoft.com/office/infopath/2007/PartnerControls">
   <documentManagement>
     <_dlc_DocId xmlns="498267d4-2a5a-4c72-99d3-cf7236a95ce8">CTQFD2CFPMXN-979-676</_dlc_DocId>
@@ -7165,8 +7107,63 @@
 </p:properties>
 </file>
 
+<file path=customXml/item2.xml><?xml version="1.0" encoding="utf-8"?>
+<?mso-contentType ?>
+<FormTemplates xmlns="http://schemas.microsoft.com/sharepoint/v3/contenttype/forms">
+  <Display>DocumentLibraryForm</Display>
+  <Edit>DocumentLibraryForm</Edit>
+  <New>DocumentLibraryForm</New>
+</FormTemplates>
+</file>
+
 <file path=customXml/item3.xml><?xml version="1.0" encoding="utf-8"?>
-<b:Sources xmlns:b="http://schemas.openxmlformats.org/officeDocument/2006/bibliography" xmlns="http://schemas.openxmlformats.org/officeDocument/2006/bibliography" SelectedStyle="\apasixtheditionofficeonline.xsl" StyleName="APA" Version="6"/>
+<?mso-contentType ?>
+<spe:Receivers xmlns:spe="http://schemas.microsoft.com/sharepoint/events">
+  <Receiver>
+    <Name>Document ID Generator</Name>
+    <Synchronization>Synchronous</Synchronization>
+    <Type>10001</Type>
+    <SequenceNumber>1000</SequenceNumber>
+    <Url/>
+    <Assembly>Microsoft.Office.DocumentManagement, Version=15.0.0.0, Culture=neutral, PublicKeyToken=71e9bce111e9429c</Assembly>
+    <Class>Microsoft.Office.DocumentManagement.Internal.DocIdHandler</Class>
+    <Data/>
+    <Filter/>
+  </Receiver>
+  <Receiver>
+    <Name>Document ID Generator</Name>
+    <Synchronization>Synchronous</Synchronization>
+    <Type>10002</Type>
+    <SequenceNumber>1001</SequenceNumber>
+    <Url/>
+    <Assembly>Microsoft.Office.DocumentManagement, Version=15.0.0.0, Culture=neutral, PublicKeyToken=71e9bce111e9429c</Assembly>
+    <Class>Microsoft.Office.DocumentManagement.Internal.DocIdHandler</Class>
+    <Data/>
+    <Filter/>
+  </Receiver>
+  <Receiver>
+    <Name>Document ID Generator</Name>
+    <Synchronization>Synchronous</Synchronization>
+    <Type>10004</Type>
+    <SequenceNumber>1002</SequenceNumber>
+    <Url/>
+    <Assembly>Microsoft.Office.DocumentManagement, Version=15.0.0.0, Culture=neutral, PublicKeyToken=71e9bce111e9429c</Assembly>
+    <Class>Microsoft.Office.DocumentManagement.Internal.DocIdHandler</Class>
+    <Data/>
+    <Filter/>
+  </Receiver>
+  <Receiver>
+    <Name>Document ID Generator</Name>
+    <Synchronization>Synchronous</Synchronization>
+    <Type>10006</Type>
+    <SequenceNumber>1003</SequenceNumber>
+    <Url/>
+    <Assembly>Microsoft.Office.DocumentManagement, Version=15.0.0.0, Culture=neutral, PublicKeyToken=71e9bce111e9429c</Assembly>
+    <Class>Microsoft.Office.DocumentManagement.Internal.DocIdHandler</Class>
+    <Data/>
+    <Filter/>
+  </Receiver>
+</spe:Receivers>
 </file>
 
 <file path=customXml/item4.xml><?xml version="1.0" encoding="utf-8"?>
@@ -7349,64 +7346,10 @@
 </file>
 
 <file path=customXml/item5.xml><?xml version="1.0" encoding="utf-8"?>
-<?mso-contentType ?>
-<spe:Receivers xmlns:spe="http://schemas.microsoft.com/sharepoint/events">
-  <Receiver>
-    <Name>Document ID Generator</Name>
-    <Synchronization>Synchronous</Synchronization>
-    <Type>10001</Type>
-    <SequenceNumber>1000</SequenceNumber>
-    <Url/>
-    <Assembly>Microsoft.Office.DocumentManagement, Version=15.0.0.0, Culture=neutral, PublicKeyToken=71e9bce111e9429c</Assembly>
-    <Class>Microsoft.Office.DocumentManagement.Internal.DocIdHandler</Class>
-    <Data/>
-    <Filter/>
-  </Receiver>
-  <Receiver>
-    <Name>Document ID Generator</Name>
-    <Synchronization>Synchronous</Synchronization>
-    <Type>10002</Type>
-    <SequenceNumber>1001</SequenceNumber>
-    <Url/>
-    <Assembly>Microsoft.Office.DocumentManagement, Version=15.0.0.0, Culture=neutral, PublicKeyToken=71e9bce111e9429c</Assembly>
-    <Class>Microsoft.Office.DocumentManagement.Internal.DocIdHandler</Class>
-    <Data/>
-    <Filter/>
-  </Receiver>
-  <Receiver>
-    <Name>Document ID Generator</Name>
-    <Synchronization>Synchronous</Synchronization>
-    <Type>10004</Type>
-    <SequenceNumber>1002</SequenceNumber>
-    <Url/>
-    <Assembly>Microsoft.Office.DocumentManagement, Version=15.0.0.0, Culture=neutral, PublicKeyToken=71e9bce111e9429c</Assembly>
-    <Class>Microsoft.Office.DocumentManagement.Internal.DocIdHandler</Class>
-    <Data/>
-    <Filter/>
-  </Receiver>
-  <Receiver>
-    <Name>Document ID Generator</Name>
-    <Synchronization>Synchronous</Synchronization>
-    <Type>10006</Type>
-    <SequenceNumber>1003</SequenceNumber>
-    <Url/>
-    <Assembly>Microsoft.Office.DocumentManagement, Version=15.0.0.0, Culture=neutral, PublicKeyToken=71e9bce111e9429c</Assembly>
-    <Class>Microsoft.Office.DocumentManagement.Internal.DocIdHandler</Class>
-    <Data/>
-    <Filter/>
-  </Receiver>
-</spe:Receivers>
+<b:Sources xmlns:b="http://schemas.openxmlformats.org/officeDocument/2006/bibliography" xmlns="http://schemas.openxmlformats.org/officeDocument/2006/bibliography" SelectedStyle="\apasixtheditionofficeonline.xsl" StyleName="APA" Version="6"/>
 </file>
 
 <file path=customXml/itemProps1.xml><?xml version="1.0" encoding="utf-8"?>
-<ds:datastoreItem xmlns:ds="http://schemas.openxmlformats.org/officeDocument/2006/customXml" ds:itemID="{B79E6113-9D61-48C6-AB23-FE0124366565}">
-  <ds:schemaRefs>
-    <ds:schemaRef ds:uri="http://schemas.microsoft.com/sharepoint/v3/contenttype/forms"/>
-  </ds:schemaRefs>
-</ds:datastoreItem>
-</file>
-
-<file path=customXml/itemProps2.xml><?xml version="1.0" encoding="utf-8"?>
 <ds:datastoreItem xmlns:ds="http://schemas.openxmlformats.org/officeDocument/2006/customXml" ds:itemID="{4A3CED26-0910-4819-874B-D8E2CCD421FE}">
   <ds:schemaRefs>
     <ds:schemaRef ds:uri="http://schemas.microsoft.com/office/2006/metadata/properties"/>
@@ -7416,10 +7359,18 @@
 </ds:datastoreItem>
 </file>
 
+<file path=customXml/itemProps2.xml><?xml version="1.0" encoding="utf-8"?>
+<ds:datastoreItem xmlns:ds="http://schemas.openxmlformats.org/officeDocument/2006/customXml" ds:itemID="{B79E6113-9D61-48C6-AB23-FE0124366565}">
+  <ds:schemaRefs>
+    <ds:schemaRef ds:uri="http://schemas.microsoft.com/sharepoint/v3/contenttype/forms"/>
+  </ds:schemaRefs>
+</ds:datastoreItem>
+</file>
+
 <file path=customXml/itemProps3.xml><?xml version="1.0" encoding="utf-8"?>
-<ds:datastoreItem xmlns:ds="http://schemas.openxmlformats.org/officeDocument/2006/customXml" ds:itemID="{9A131541-2DE1-47E4-B02C-C56562F5FA5C}">
+<ds:datastoreItem xmlns:ds="http://schemas.openxmlformats.org/officeDocument/2006/customXml" ds:itemID="{D7FA49B8-B6EE-4B3F-B22F-E9F8C6A00940}">
   <ds:schemaRefs>
-    <ds:schemaRef ds:uri="http://schemas.openxmlformats.org/officeDocument/2006/bibliography"/>
+    <ds:schemaRef ds:uri="http://schemas.microsoft.com/sharepoint/events"/>
   </ds:schemaRefs>
 </ds:datastoreItem>
 </file>
@@ -7443,9 +7394,9 @@
 </file>
 
 <file path=customXml/itemProps5.xml><?xml version="1.0" encoding="utf-8"?>
-<ds:datastoreItem xmlns:ds="http://schemas.openxmlformats.org/officeDocument/2006/customXml" ds:itemID="{D7FA49B8-B6EE-4B3F-B22F-E9F8C6A00940}">
+<ds:datastoreItem xmlns:ds="http://schemas.openxmlformats.org/officeDocument/2006/customXml" ds:itemID="{9A131541-2DE1-47E4-B02C-C56562F5FA5C}">
   <ds:schemaRefs>
-    <ds:schemaRef ds:uri="http://schemas.microsoft.com/sharepoint/events"/>
+    <ds:schemaRef ds:uri="http://schemas.openxmlformats.org/officeDocument/2006/bibliography"/>
   </ds:schemaRefs>
 </ds:datastoreItem>
 </file>
</xml_diff>